<commit_message>
added uml diagram for DB
</commit_message>
<xml_diff>
--- a/Updated M3.docx
+++ b/Updated M3.docx
@@ -409,23 +409,13 @@
         </w:rPr>
         <w:t xml:space="preserve">. </w:t>
       </w:r>
-      <w:proofErr w:type="gramStart"/>
-      <w:r>
-        <w:rPr>
-          <w:rFonts w:ascii="Times New Roman" w:hAnsi="Times New Roman" w:cs="Times New Roman"/>
-          <w:sz w:val="24"/>
-          <w:szCs w:val="24"/>
-        </w:rPr>
-        <w:t>This is why</w:t>
-      </w:r>
-      <w:proofErr w:type="gramEnd"/>
-      <w:r>
-        <w:rPr>
-          <w:rFonts w:ascii="Times New Roman" w:hAnsi="Times New Roman" w:cs="Times New Roman"/>
-          <w:sz w:val="24"/>
-          <w:szCs w:val="24"/>
-        </w:rPr>
-        <w:t xml:space="preserve"> </w:t>
+      <w:r>
+        <w:rPr>
+          <w:rFonts w:ascii="Times New Roman" w:hAnsi="Times New Roman" w:cs="Times New Roman"/>
+          <w:sz w:val="24"/>
+          <w:szCs w:val="24"/>
+        </w:rPr>
+        <w:t xml:space="preserve">This is why </w:t>
       </w:r>
       <w:r>
         <w:rPr>
@@ -1467,8 +1457,6 @@
         </w:rPr>
         <w:t>e. Provides a standard way to visualize the system.</w:t>
       </w:r>
-      <w:bookmarkStart w:id="0" w:name="_GoBack"/>
-      <w:bookmarkEnd w:id="0"/>
     </w:p>
     <w:p>
       <w:pPr>
@@ -2265,27 +2253,7 @@
           <w:szCs w:val="24"/>
           <w:lang w:val="en-GB"/>
         </w:rPr>
-        <w:t xml:space="preserve">Familiarize yourself with Unified </w:t>
-      </w:r>
-      <w:proofErr w:type="spellStart"/>
-      <w:r>
-        <w:rPr>
-          <w:rFonts w:ascii="Times New Roman" w:hAnsi="Times New Roman" w:cs="Times New Roman"/>
-          <w:sz w:val="24"/>
-          <w:szCs w:val="24"/>
-          <w:lang w:val="en-GB"/>
-        </w:rPr>
-        <w:t>Modeling</w:t>
-      </w:r>
-      <w:proofErr w:type="spellEnd"/>
-      <w:r>
-        <w:rPr>
-          <w:rFonts w:ascii="Times New Roman" w:hAnsi="Times New Roman" w:cs="Times New Roman"/>
-          <w:sz w:val="24"/>
-          <w:szCs w:val="24"/>
-          <w:lang w:val="en-GB"/>
-        </w:rPr>
-        <w:t xml:space="preserve"> Language (UML). Find your </w:t>
+        <w:t xml:space="preserve">Familiarize yourself with Unified Modeling Language (UML). Find your </w:t>
       </w:r>
       <w:r>
         <w:rPr>
@@ -2421,6 +2389,62 @@
           <w:szCs w:val="24"/>
         </w:rPr>
       </w:pPr>
+      <w:r>
+        <w:rPr>
+          <w:noProof/>
+        </w:rPr>
+        <w:lastRenderedPageBreak/>
+        <w:drawing>
+          <wp:inline distT="0" distB="0" distL="0" distR="0" wp14:anchorId="56C2D771" wp14:editId="5F22646D">
+            <wp:extent cx="5943600" cy="5008245"/>
+            <wp:effectExtent l="0" t="0" r="0" b="1905"/>
+            <wp:docPr id="1" name="Picture 1"/>
+            <wp:cNvGraphicFramePr>
+              <a:graphicFrameLocks xmlns:a="http://schemas.openxmlformats.org/drawingml/2006/main" noChangeAspect="1"/>
+            </wp:cNvGraphicFramePr>
+            <a:graphic xmlns:a="http://schemas.openxmlformats.org/drawingml/2006/main">
+              <a:graphicData uri="http://schemas.openxmlformats.org/drawingml/2006/picture">
+                <pic:pic xmlns:pic="http://schemas.openxmlformats.org/drawingml/2006/picture">
+                  <pic:nvPicPr>
+                    <pic:cNvPr id="0" name="Picture 1"/>
+                    <pic:cNvPicPr>
+                      <a:picLocks noChangeAspect="1" noChangeArrowheads="1"/>
+                    </pic:cNvPicPr>
+                  </pic:nvPicPr>
+                  <pic:blipFill>
+                    <a:blip r:embed="rId10">
+                      <a:extLst>
+                        <a:ext uri="{28A0092B-C50C-407E-A947-70E740481C1C}">
+                          <a14:useLocalDpi xmlns:a14="http://schemas.microsoft.com/office/drawing/2010/main" val="0"/>
+                        </a:ext>
+                      </a:extLst>
+                    </a:blip>
+                    <a:srcRect/>
+                    <a:stretch>
+                      <a:fillRect/>
+                    </a:stretch>
+                  </pic:blipFill>
+                  <pic:spPr bwMode="auto">
+                    <a:xfrm>
+                      <a:off x="0" y="0"/>
+                      <a:ext cx="5943600" cy="5008245"/>
+                    </a:xfrm>
+                    <a:prstGeom prst="rect">
+                      <a:avLst/>
+                    </a:prstGeom>
+                    <a:noFill/>
+                    <a:ln>
+                      <a:noFill/>
+                    </a:ln>
+                  </pic:spPr>
+                </pic:pic>
+              </a:graphicData>
+            </a:graphic>
+          </wp:inline>
+        </w:drawing>
+      </w:r>
+      <w:bookmarkStart w:id="0" w:name="_GoBack"/>
+      <w:bookmarkEnd w:id="0"/>
     </w:p>
     <w:p>
       <w:pPr>
@@ -2452,20 +2476,8 @@
           <w:sz w:val="24"/>
           <w:szCs w:val="24"/>
         </w:rPr>
-        <w:t xml:space="preserve">Identify actual key risks for your project </w:t>
-      </w:r>
-      <w:proofErr w:type="gramStart"/>
-      <w:r>
-        <w:rPr>
-          <w:rFonts w:ascii="Times New Roman" w:hAnsi="Times New Roman" w:cs="Times New Roman"/>
-          <w:b/>
-          <w:bCs/>
-          <w:sz w:val="24"/>
-          <w:szCs w:val="24"/>
-        </w:rPr>
-        <w:t>at this time</w:t>
-      </w:r>
-      <w:proofErr w:type="gramEnd"/>
+        <w:t>Identify actual key risks for your project at this time</w:t>
+      </w:r>
     </w:p>
     <w:p>
       <w:pPr>
@@ -2518,7 +2530,16 @@
           <w:sz w:val="24"/>
           <w:szCs w:val="24"/>
         </w:rPr>
-        <w:t>Time: This product has multiple deadlines to meet, and it is important to not miss a deadline. To make sure we are on time with our product, we are paying close attention to those deadlines. We are also using our Trello space to make sure every is on the same page about what is due and when.</w:t>
+        <w:t xml:space="preserve">Time: This product has multiple deadlines to meet, and it is important to not miss a deadline. To make sure we are on time with our product, we are paying close attention to </w:t>
+      </w:r>
+      <w:r>
+        <w:rPr>
+          <w:rFonts w:ascii="Times New Roman" w:hAnsi="Times New Roman" w:cs="Times New Roman"/>
+          <w:sz w:val="24"/>
+          <w:szCs w:val="24"/>
+        </w:rPr>
+        <w:lastRenderedPageBreak/>
+        <w:t>those deadlines. We are also using our Trello space to make sure every is on the same page about what is due and when.</w:t>
       </w:r>
     </w:p>
     <w:p>
@@ -2551,7 +2572,6 @@
           <w:sz w:val="24"/>
           <w:szCs w:val="24"/>
         </w:rPr>
-        <w:lastRenderedPageBreak/>
         <w:t>Team</w:t>
       </w:r>
     </w:p>
@@ -3002,7 +3022,7 @@
       <w:pPr>
         <w:spacing w:line="480" w:lineRule="auto"/>
       </w:pPr>
-      <w:hyperlink r:id="rId10" w:history="1">
+      <w:hyperlink r:id="rId11" w:history="1">
         <w:r>
           <w:rPr>
             <w:rStyle w:val="Hyperlink"/>
@@ -3023,7 +3043,7 @@
       <w:pPr>
         <w:spacing w:line="480" w:lineRule="auto"/>
       </w:pPr>
-      <w:hyperlink r:id="rId11" w:history="1">
+      <w:hyperlink r:id="rId12" w:history="1">
         <w:r>
           <w:rPr>
             <w:rStyle w:val="Hyperlink"/>

</xml_diff>